<commit_message>
Binary Tree + traversals
</commit_message>
<xml_diff>
--- a/notes/data-structures/binary-tree.docx
+++ b/notes/data-structures/binary-tree.docx
@@ -3,11 +3,6 @@
 <w:document xmlns:wpc="http://schemas.microsoft.com/office/word/2010/wordprocessingCanvas" xmlns:cx="http://schemas.microsoft.com/office/drawing/2014/chartex" xmlns:cx1="http://schemas.microsoft.com/office/drawing/2015/9/8/chartex" xmlns:cx2="http://schemas.microsoft.com/office/drawing/2015/10/21/chartex" xmlns:cx3="http://schemas.microsoft.com/office/drawing/2016/5/9/chartex" xmlns:cx4="http://schemas.microsoft.com/office/drawing/2016/5/10/chartex" xmlns:cx5="http://schemas.microsoft.com/office/drawing/2016/5/11/chartex" xmlns:cx6="http://schemas.microsoft.com/office/drawing/2016/5/12/chartex" xmlns:cx7="http://schemas.microsoft.com/office/drawing/2016/5/13/chartex" xmlns:cx8="http://schemas.microsoft.com/office/drawing/2016/5/14/chartex" xmlns:mc="http://schemas.openxmlformats.org/markup-compatibility/2006" xmlns:aink="http://schemas.microsoft.com/office/drawing/2016/ink" xmlns:am3d="http://schemas.microsoft.com/office/drawing/2017/model3d" xmlns:o="urn:schemas-microsoft-com:office:office" xmlns:r="http://schemas.openxmlformats.org/officeDocument/2006/relationships" xmlns:m="http://schemas.openxmlformats.org/officeDocument/2006/math" xmlns:v="urn:schemas-microsoft-com:vml" xmlns:wp14="http://schemas.microsoft.com/office/word/2010/wordprocessingDrawing" xmlns:wp="http://schemas.openxmlformats.org/drawingml/2006/wordprocessingDrawing" xmlns:w10="urn:schemas-microsoft-com:office:word" xmlns:w="http://schemas.openxmlformats.org/wordprocessingml/2006/main" xmlns:w14="http://schemas.microsoft.com/office/word/2010/wordml" xmlns:w15="http://schemas.microsoft.com/office/word/2012/wordml" xmlns:w16cid="http://schemas.microsoft.com/office/word/2016/wordml/cid" xmlns:w16se="http://schemas.microsoft.com/office/word/2015/wordml/symex" xmlns:wpg="http://schemas.microsoft.com/office/word/2010/wordprocessingGroup" xmlns:wpi="http://schemas.microsoft.com/office/word/2010/wordprocessingInk" xmlns:wne="http://schemas.microsoft.com/office/word/2006/wordml" xmlns:wps="http://schemas.microsoft.com/office/word/2010/wordprocessingShape" mc:Ignorable="w14 w15 w16se w16cid wp14">
   <w:body>
     <w:p>
-      <w:pPr>
-        <w:rPr>
-          <w:lang w:val="en-US"/>
-        </w:rPr>
-      </w:pPr>
       <w:r>
         <w:rPr>
           <w:lang w:val="en-US"/>
@@ -24,48 +19,111 @@
         <w:rPr>
           <w:lang w:val="en-US"/>
         </w:rPr>
+        <w:br/>
+      </w:r>
+      <w:r>
         <w:t xml:space="preserve">- </w:t>
       </w:r>
       <w:r>
-        <w:rPr>
-          <w:lang w:val="en-US"/>
-        </w:rPr>
-        <w:t>0 1 or 2 children.</w:t>
-      </w:r>
-      <w:r>
-        <w:rPr>
-          <w:lang w:val="en-US"/>
-        </w:rPr>
-        <w:br/>
-      </w:r>
-      <w:r>
-        <w:rPr>
-          <w:lang w:val="en-US"/>
-        </w:rPr>
-        <w:t>- 1 root</w:t>
-      </w:r>
-      <w:r>
-        <w:rPr>
-          <w:lang w:val="en-US"/>
-        </w:rPr>
-        <w:br/>
-      </w:r>
-      <w:r>
-        <w:rPr>
-          <w:lang w:val="en-US"/>
-        </w:rPr>
-        <w:t>- 1 path b/w root and any node</w:t>
-      </w:r>
-      <w:r>
-        <w:rPr>
-          <w:lang w:val="en-US"/>
-        </w:rPr>
-        <w:br/>
-      </w:r>
-      <w:r>
-        <w:rPr>
-          <w:lang w:val="en-US"/>
-        </w:rPr>
+        <w:t>максимум</w:t>
+      </w:r>
+      <w:r>
+        <w:t xml:space="preserve"> 2</w:t>
+      </w:r>
+      <w:r>
+        <w:t xml:space="preserve"> </w:t>
+      </w:r>
+      <w:r>
+        <w:rPr>
+          <w:lang w:val="en-US"/>
+        </w:rPr>
+        <w:t>children</w:t>
+      </w:r>
+      <w:r>
+        <w:t>.</w:t>
+      </w:r>
+      <w:r>
+        <w:br/>
+      </w:r>
+      <w:r>
+        <w:t xml:space="preserve">- 1 </w:t>
+      </w:r>
+      <w:r>
+        <w:rPr>
+          <w:lang w:val="en-US"/>
+        </w:rPr>
+        <w:t>root</w:t>
+      </w:r>
+      <w:r>
+        <w:br/>
+      </w:r>
+      <w:r>
+        <w:t xml:space="preserve">- 1 </w:t>
+      </w:r>
+      <w:r>
+        <w:rPr>
+          <w:lang w:val="en-US"/>
+        </w:rPr>
+        <w:t>path</w:t>
+      </w:r>
+      <w:r>
+        <w:t xml:space="preserve"> </w:t>
+      </w:r>
+      <w:r>
+        <w:rPr>
+          <w:lang w:val="en-US"/>
+        </w:rPr>
+        <w:t>b</w:t>
+      </w:r>
+      <w:r>
+        <w:t>/</w:t>
+      </w:r>
+      <w:r>
+        <w:rPr>
+          <w:lang w:val="en-US"/>
+        </w:rPr>
+        <w:t>w</w:t>
+      </w:r>
+      <w:r>
+        <w:t xml:space="preserve"> </w:t>
+      </w:r>
+      <w:r>
+        <w:rPr>
+          <w:lang w:val="en-US"/>
+        </w:rPr>
+        <w:t>root</w:t>
+      </w:r>
+      <w:r>
+        <w:t xml:space="preserve"> </w:t>
+      </w:r>
+      <w:r>
+        <w:rPr>
+          <w:lang w:val="en-US"/>
+        </w:rPr>
+        <w:t>and</w:t>
+      </w:r>
+      <w:r>
+        <w:t xml:space="preserve"> </w:t>
+      </w:r>
+      <w:r>
+        <w:rPr>
+          <w:lang w:val="en-US"/>
+        </w:rPr>
+        <w:t>any</w:t>
+      </w:r>
+      <w:r>
+        <w:t xml:space="preserve"> </w:t>
+      </w:r>
+      <w:r>
+        <w:rPr>
+          <w:lang w:val="en-US"/>
+        </w:rPr>
+        <w:t>node</w:t>
+      </w:r>
+      <w:r>
+        <w:br/>
+      </w:r>
+      <w:r>
         <w:br/>
       </w:r>
       <w:r>
@@ -109,49 +167,480 @@
         </w:drawing>
       </w:r>
       <w:r>
-        <w:rPr>
-          <w:lang w:val="en-US"/>
-        </w:rPr>
-        <w:br/>
-      </w:r>
-      <w:r>
-        <w:rPr>
-          <w:lang w:val="en-US"/>
-        </w:rPr>
-        <w:br/>
-      </w:r>
-      <w:r>
-        <w:rPr>
-          <w:lang w:val="en-US"/>
-        </w:rPr>
-        <w:t>Node has left and right nodes or null.</w:t>
-      </w:r>
-      <w:r>
-        <w:rPr>
-          <w:lang w:val="en-US"/>
-        </w:rPr>
-        <w:br/>
-      </w:r>
-      <w:r>
-        <w:rPr>
-          <w:lang w:val="en-US"/>
-        </w:rPr>
-        <w:t>And data.</w:t>
-      </w:r>
-      <w:r>
-        <w:rPr>
-          <w:lang w:val="en-US"/>
-        </w:rPr>
-        <w:br/>
-      </w:r>
-      <w:r>
-        <w:rPr>
-          <w:lang w:val="en-US"/>
-        </w:rPr>
-        <w:br/>
+        <w:br/>
+      </w:r>
+      <w:r>
+        <w:br/>
+      </w:r>
+      <w:r>
+        <w:br/>
+      </w:r>
+      <w:r>
+        <w:t>Базовая</w:t>
+      </w:r>
+      <w:r>
+        <w:t xml:space="preserve"> </w:t>
+      </w:r>
+      <w:r>
+        <w:t>структура</w:t>
+      </w:r>
+      <w:r>
+        <w:t xml:space="preserve"> </w:t>
+      </w:r>
+      <w:r>
+        <w:t>для</w:t>
+      </w:r>
+      <w:r>
+        <w:t xml:space="preserve"> </w:t>
+      </w:r>
+      <w:r>
+        <w:t>дерева</w:t>
+      </w:r>
+      <w:r>
+        <w:t xml:space="preserve"> </w:t>
+      </w:r>
+      <w:r>
+        <w:t>и</w:t>
+      </w:r>
+      <w:r>
+        <w:t xml:space="preserve"> </w:t>
+      </w:r>
+      <w:r>
+        <w:t xml:space="preserve">ее </w:t>
+      </w:r>
+      <w:proofErr w:type="spellStart"/>
+      <w:r>
+        <w:t>нод</w:t>
+      </w:r>
+      <w:proofErr w:type="spellEnd"/>
+      <w:r>
+        <w:t>.</w:t>
+      </w:r>
+      <w:r>
+        <w:br/>
+      </w:r>
+      <w:r>
+        <w:rPr>
+          <w:noProof/>
+        </w:rPr>
+        <w:drawing>
+          <wp:inline distT="0" distB="0" distL="0" distR="0" wp14:anchorId="2838FC22" wp14:editId="2D2D5A87">
+            <wp:extent cx="3781425" cy="3067050"/>
+            <wp:effectExtent l="0" t="0" r="9525" b="0"/>
+            <wp:docPr id="2" name="Рисунок 2"/>
+            <wp:cNvGraphicFramePr>
+              <a:graphicFrameLocks xmlns:a="http://schemas.openxmlformats.org/drawingml/2006/main" noChangeAspect="1"/>
+            </wp:cNvGraphicFramePr>
+            <a:graphic xmlns:a="http://schemas.openxmlformats.org/drawingml/2006/main">
+              <a:graphicData uri="http://schemas.openxmlformats.org/drawingml/2006/picture">
+                <pic:pic xmlns:pic="http://schemas.openxmlformats.org/drawingml/2006/picture">
+                  <pic:nvPicPr>
+                    <pic:cNvPr id="1" name=""/>
+                    <pic:cNvPicPr/>
+                  </pic:nvPicPr>
+                  <pic:blipFill>
+                    <a:blip r:embed="rId5"/>
+                    <a:stretch>
+                      <a:fillRect/>
+                    </a:stretch>
+                  </pic:blipFill>
+                  <pic:spPr>
+                    <a:xfrm>
+                      <a:off x="0" y="0"/>
+                      <a:ext cx="3781425" cy="3067050"/>
+                    </a:xfrm>
+                    <a:prstGeom prst="rect">
+                      <a:avLst/>
+                    </a:prstGeom>
+                  </pic:spPr>
+                </pic:pic>
+              </a:graphicData>
+            </a:graphic>
+          </wp:inline>
+        </w:drawing>
+      </w:r>
+      <w:r>
+        <w:br/>
+      </w:r>
+      <w:r>
+        <w:br/>
+      </w:r>
+    </w:p>
+    <w:p>
+      <w:r>
+        <w:br w:type="column"/>
+      </w:r>
+      <w:r>
+        <w:lastRenderedPageBreak/>
+        <w:t>Обычное добавление в дерево.</w:t>
+      </w:r>
+      <w:r>
+        <w:br/>
+      </w:r>
+      <w:r>
+        <w:br/>
+      </w:r>
+      <w:r>
+        <w:rPr>
+          <w:noProof/>
+        </w:rPr>
+        <w:drawing>
+          <wp:inline distT="0" distB="0" distL="0" distR="0" wp14:anchorId="40FB07D5" wp14:editId="79683CBC">
+            <wp:extent cx="4314825" cy="4029075"/>
+            <wp:effectExtent l="0" t="0" r="9525" b="9525"/>
+            <wp:docPr id="3" name="Рисунок 3"/>
+            <wp:cNvGraphicFramePr>
+              <a:graphicFrameLocks xmlns:a="http://schemas.openxmlformats.org/drawingml/2006/main" noChangeAspect="1"/>
+            </wp:cNvGraphicFramePr>
+            <a:graphic xmlns:a="http://schemas.openxmlformats.org/drawingml/2006/main">
+              <a:graphicData uri="http://schemas.openxmlformats.org/drawingml/2006/picture">
+                <pic:pic xmlns:pic="http://schemas.openxmlformats.org/drawingml/2006/picture">
+                  <pic:nvPicPr>
+                    <pic:cNvPr id="1" name=""/>
+                    <pic:cNvPicPr/>
+                  </pic:nvPicPr>
+                  <pic:blipFill>
+                    <a:blip r:embed="rId6"/>
+                    <a:stretch>
+                      <a:fillRect/>
+                    </a:stretch>
+                  </pic:blipFill>
+                  <pic:spPr>
+                    <a:xfrm>
+                      <a:off x="0" y="0"/>
+                      <a:ext cx="4314825" cy="4029075"/>
+                    </a:xfrm>
+                    <a:prstGeom prst="rect">
+                      <a:avLst/>
+                    </a:prstGeom>
+                  </pic:spPr>
+                </pic:pic>
+              </a:graphicData>
+            </a:graphic>
+          </wp:inline>
+        </w:drawing>
+      </w:r>
+      <w:r>
+        <w:br/>
+      </w:r>
+      <w:r>
+        <w:br/>
+      </w:r>
+      <w:r>
+        <w:t>Обходы дерева. В глубину и в ширину.</w:t>
+      </w:r>
+      <w:r>
+        <w:br/>
+      </w:r>
+      <w:r>
+        <w:br/>
+      </w:r>
+      <w:r>
+        <w:rPr>
+          <w:lang w:val="en-US"/>
+        </w:rPr>
+        <w:t xml:space="preserve">DFS </w:t>
+      </w:r>
+      <w:r>
+        <w:t>обход.</w:t>
+      </w:r>
+      <w:r>
+        <w:br/>
+      </w:r>
+      <w:r>
+        <w:rPr>
+          <w:noProof/>
+        </w:rPr>
+        <w:drawing>
+          <wp:inline distT="0" distB="0" distL="0" distR="0" wp14:anchorId="2D2EC778" wp14:editId="76A7199C">
+            <wp:extent cx="4981575" cy="2190750"/>
+            <wp:effectExtent l="0" t="0" r="9525" b="0"/>
+            <wp:docPr id="4" name="Рисунок 4"/>
+            <wp:cNvGraphicFramePr>
+              <a:graphicFrameLocks xmlns:a="http://schemas.openxmlformats.org/drawingml/2006/main" noChangeAspect="1"/>
+            </wp:cNvGraphicFramePr>
+            <a:graphic xmlns:a="http://schemas.openxmlformats.org/drawingml/2006/main">
+              <a:graphicData uri="http://schemas.openxmlformats.org/drawingml/2006/picture">
+                <pic:pic xmlns:pic="http://schemas.openxmlformats.org/drawingml/2006/picture">
+                  <pic:nvPicPr>
+                    <pic:cNvPr id="1" name=""/>
+                    <pic:cNvPicPr/>
+                  </pic:nvPicPr>
+                  <pic:blipFill>
+                    <a:blip r:embed="rId7"/>
+                    <a:stretch>
+                      <a:fillRect/>
+                    </a:stretch>
+                  </pic:blipFill>
+                  <pic:spPr>
+                    <a:xfrm>
+                      <a:off x="0" y="0"/>
+                      <a:ext cx="4981575" cy="2190750"/>
+                    </a:xfrm>
+                    <a:prstGeom prst="rect">
+                      <a:avLst/>
+                    </a:prstGeom>
+                  </pic:spPr>
+                </pic:pic>
+              </a:graphicData>
+            </a:graphic>
+          </wp:inline>
+        </w:drawing>
+      </w:r>
+      <w:r>
+        <w:br/>
+      </w:r>
+      <w:r>
+        <w:br/>
+      </w:r>
+      <w:r>
+        <w:rPr>
+          <w:noProof/>
+        </w:rPr>
+        <w:lastRenderedPageBreak/>
+        <w:drawing>
+          <wp:inline distT="0" distB="0" distL="0" distR="0" wp14:anchorId="4D66CF6D" wp14:editId="7C307398">
+            <wp:extent cx="5133975" cy="2428875"/>
+            <wp:effectExtent l="0" t="0" r="9525" b="9525"/>
+            <wp:docPr id="5" name="Рисунок 5"/>
+            <wp:cNvGraphicFramePr>
+              <a:graphicFrameLocks xmlns:a="http://schemas.openxmlformats.org/drawingml/2006/main" noChangeAspect="1"/>
+            </wp:cNvGraphicFramePr>
+            <a:graphic xmlns:a="http://schemas.openxmlformats.org/drawingml/2006/main">
+              <a:graphicData uri="http://schemas.openxmlformats.org/drawingml/2006/picture">
+                <pic:pic xmlns:pic="http://schemas.openxmlformats.org/drawingml/2006/picture">
+                  <pic:nvPicPr>
+                    <pic:cNvPr id="1" name=""/>
+                    <pic:cNvPicPr/>
+                  </pic:nvPicPr>
+                  <pic:blipFill>
+                    <a:blip r:embed="rId8"/>
+                    <a:stretch>
+                      <a:fillRect/>
+                    </a:stretch>
+                  </pic:blipFill>
+                  <pic:spPr>
+                    <a:xfrm>
+                      <a:off x="0" y="0"/>
+                      <a:ext cx="5133975" cy="2428875"/>
+                    </a:xfrm>
+                    <a:prstGeom prst="rect">
+                      <a:avLst/>
+                    </a:prstGeom>
+                  </pic:spPr>
+                </pic:pic>
+              </a:graphicData>
+            </a:graphic>
+          </wp:inline>
+        </w:drawing>
+      </w:r>
+      <w:r>
+        <w:br/>
+      </w:r>
+      <w:r>
+        <w:br/>
+      </w:r>
+      <w:r>
+        <w:rPr>
+          <w:noProof/>
+        </w:rPr>
+        <w:drawing>
+          <wp:inline distT="0" distB="0" distL="0" distR="0" wp14:anchorId="5CDFAC3B" wp14:editId="0BDF2BB4">
+            <wp:extent cx="5276850" cy="2486025"/>
+            <wp:effectExtent l="0" t="0" r="0" b="9525"/>
+            <wp:docPr id="6" name="Рисунок 6"/>
+            <wp:cNvGraphicFramePr>
+              <a:graphicFrameLocks xmlns:a="http://schemas.openxmlformats.org/drawingml/2006/main" noChangeAspect="1"/>
+            </wp:cNvGraphicFramePr>
+            <a:graphic xmlns:a="http://schemas.openxmlformats.org/drawingml/2006/main">
+              <a:graphicData uri="http://schemas.openxmlformats.org/drawingml/2006/picture">
+                <pic:pic xmlns:pic="http://schemas.openxmlformats.org/drawingml/2006/picture">
+                  <pic:nvPicPr>
+                    <pic:cNvPr id="1" name=""/>
+                    <pic:cNvPicPr/>
+                  </pic:nvPicPr>
+                  <pic:blipFill>
+                    <a:blip r:embed="rId9"/>
+                    <a:stretch>
+                      <a:fillRect/>
+                    </a:stretch>
+                  </pic:blipFill>
+                  <pic:spPr>
+                    <a:xfrm>
+                      <a:off x="0" y="0"/>
+                      <a:ext cx="5276850" cy="2486025"/>
+                    </a:xfrm>
+                    <a:prstGeom prst="rect">
+                      <a:avLst/>
+                    </a:prstGeom>
+                  </pic:spPr>
+                </pic:pic>
+              </a:graphicData>
+            </a:graphic>
+          </wp:inline>
+        </w:drawing>
+      </w:r>
+      <w:r>
+        <w:br/>
+      </w:r>
+      <w:r>
+        <w:br/>
+      </w:r>
+      <w:r>
+        <w:rPr>
+          <w:noProof/>
+        </w:rPr>
+        <w:lastRenderedPageBreak/>
+        <w:drawing>
+          <wp:inline distT="0" distB="0" distL="0" distR="0" wp14:anchorId="4E20D8C9" wp14:editId="5D2987B6">
+            <wp:extent cx="4152900" cy="4343400"/>
+            <wp:effectExtent l="0" t="0" r="0" b="0"/>
+            <wp:docPr id="7" name="Рисунок 7"/>
+            <wp:cNvGraphicFramePr>
+              <a:graphicFrameLocks xmlns:a="http://schemas.openxmlformats.org/drawingml/2006/main" noChangeAspect="1"/>
+            </wp:cNvGraphicFramePr>
+            <a:graphic xmlns:a="http://schemas.openxmlformats.org/drawingml/2006/main">
+              <a:graphicData uri="http://schemas.openxmlformats.org/drawingml/2006/picture">
+                <pic:pic xmlns:pic="http://schemas.openxmlformats.org/drawingml/2006/picture">
+                  <pic:nvPicPr>
+                    <pic:cNvPr id="1" name=""/>
+                    <pic:cNvPicPr/>
+                  </pic:nvPicPr>
+                  <pic:blipFill>
+                    <a:blip r:embed="rId10"/>
+                    <a:stretch>
+                      <a:fillRect/>
+                    </a:stretch>
+                  </pic:blipFill>
+                  <pic:spPr>
+                    <a:xfrm>
+                      <a:off x="0" y="0"/>
+                      <a:ext cx="4152900" cy="4343400"/>
+                    </a:xfrm>
+                    <a:prstGeom prst="rect">
+                      <a:avLst/>
+                    </a:prstGeom>
+                  </pic:spPr>
+                </pic:pic>
+              </a:graphicData>
+            </a:graphic>
+          </wp:inline>
+        </w:drawing>
+      </w:r>
+      <w:r>
+        <w:rPr>
+          <w:noProof/>
+        </w:rPr>
+        <w:lastRenderedPageBreak/>
+        <w:drawing>
+          <wp:inline distT="0" distB="0" distL="0" distR="0" wp14:anchorId="0DECB621" wp14:editId="4D13D0F3">
+            <wp:extent cx="3962400" cy="4981575"/>
+            <wp:effectExtent l="0" t="0" r="0" b="9525"/>
+            <wp:docPr id="8" name="Рисунок 8"/>
+            <wp:cNvGraphicFramePr>
+              <a:graphicFrameLocks xmlns:a="http://schemas.openxmlformats.org/drawingml/2006/main" noChangeAspect="1"/>
+            </wp:cNvGraphicFramePr>
+            <a:graphic xmlns:a="http://schemas.openxmlformats.org/drawingml/2006/main">
+              <a:graphicData uri="http://schemas.openxmlformats.org/drawingml/2006/picture">
+                <pic:pic xmlns:pic="http://schemas.openxmlformats.org/drawingml/2006/picture">
+                  <pic:nvPicPr>
+                    <pic:cNvPr id="1" name=""/>
+                    <pic:cNvPicPr/>
+                  </pic:nvPicPr>
+                  <pic:blipFill>
+                    <a:blip r:embed="rId11"/>
+                    <a:stretch>
+                      <a:fillRect/>
+                    </a:stretch>
+                  </pic:blipFill>
+                  <pic:spPr>
+                    <a:xfrm>
+                      <a:off x="0" y="0"/>
+                      <a:ext cx="3962400" cy="4981575"/>
+                    </a:xfrm>
+                    <a:prstGeom prst="rect">
+                      <a:avLst/>
+                    </a:prstGeom>
+                  </pic:spPr>
+                </pic:pic>
+              </a:graphicData>
+            </a:graphic>
+          </wp:inline>
+        </w:drawing>
+      </w:r>
+      <w:r>
+        <w:br/>
+      </w:r>
+      <w:r>
+        <w:br/>
+      </w:r>
+      <w:r>
+        <w:rPr>
+          <w:lang w:val="en-US"/>
+        </w:rPr>
+        <w:t>BFS.</w:t>
+      </w:r>
+      <w:r>
+        <w:rPr>
+          <w:lang w:val="en-US"/>
+        </w:rPr>
+        <w:br/>
+      </w:r>
+      <w:r>
+        <w:rPr>
+          <w:lang w:val="en-US"/>
+        </w:rPr>
+        <w:br/>
+      </w:r>
+      <w:r>
+        <w:rPr>
+          <w:noProof/>
+        </w:rPr>
+        <w:drawing>
+          <wp:inline distT="0" distB="0" distL="0" distR="0" wp14:anchorId="555DF0AB" wp14:editId="0FE6C23D">
+            <wp:extent cx="3486150" cy="3362325"/>
+            <wp:effectExtent l="0" t="0" r="0" b="9525"/>
+            <wp:docPr id="9" name="Рисунок 9"/>
+            <wp:cNvGraphicFramePr>
+              <a:graphicFrameLocks xmlns:a="http://schemas.openxmlformats.org/drawingml/2006/main" noChangeAspect="1"/>
+            </wp:cNvGraphicFramePr>
+            <a:graphic xmlns:a="http://schemas.openxmlformats.org/drawingml/2006/main">
+              <a:graphicData uri="http://schemas.openxmlformats.org/drawingml/2006/picture">
+                <pic:pic xmlns:pic="http://schemas.openxmlformats.org/drawingml/2006/picture">
+                  <pic:nvPicPr>
+                    <pic:cNvPr id="1" name=""/>
+                    <pic:cNvPicPr/>
+                  </pic:nvPicPr>
+                  <pic:blipFill>
+                    <a:blip r:embed="rId12"/>
+                    <a:stretch>
+                      <a:fillRect/>
+                    </a:stretch>
+                  </pic:blipFill>
+                  <pic:spPr>
+                    <a:xfrm>
+                      <a:off x="0" y="0"/>
+                      <a:ext cx="3486150" cy="3362325"/>
+                    </a:xfrm>
+                    <a:prstGeom prst="rect">
+                      <a:avLst/>
+                    </a:prstGeom>
+                  </pic:spPr>
+                </pic:pic>
+              </a:graphicData>
+            </a:graphic>
+          </wp:inline>
+        </w:drawing>
       </w:r>
       <w:bookmarkStart w:id="0" w:name="_GoBack"/>
       <w:bookmarkEnd w:id="0"/>
+      <w:r>
+        <w:br/>
+      </w:r>
+      <w:r>
+        <w:lastRenderedPageBreak/>
+        <w:br/>
+      </w:r>
     </w:p>
     <w:sectPr>
       <w:pgSz w:w="11906" w:h="16838"/>

</xml_diff>